<commit_message>
Report final exam deep learning part1
</commit_message>
<xml_diff>
--- a/ReportDL_Final_Part1.docx
+++ b/ReportDL_Final_Part1.docx
@@ -249,6 +249,7 @@
         <w:ind w:right="49" w:hanging="142"/>
         <w:jc w:val="center"/>
         <w:rPr>
+          <w:rFonts w:hint="default"/>
           <w:b/>
           <w:sz w:val="28"/>
           <w:szCs w:val="28"/>
@@ -281,7 +282,17 @@
           <w:szCs w:val="28"/>
           <w:lang w:val="vi-VN"/>
         </w:rPr>
-        <w:t xml:space="preserve"> - 52000797</w:t>
+        <w:t xml:space="preserve"> - 52000</w:t>
+      </w:r>
+      <w:r>
+        <w:rPr>
+          <w:rFonts w:hint="default"/>
+          <w:b/>
+          <w:sz w:val="28"/>
+          <w:szCs w:val="28"/>
+          <w:lang w:val="vi-VN"/>
+        </w:rPr>
+        <w:t>815</w:t>
       </w:r>
     </w:p>
     <w:p>
@@ -755,8 +766,6 @@
         </w:rPr>
         <w:t>823</w:t>
       </w:r>
-      <w:bookmarkStart w:id="74" w:name="_GoBack"/>
-      <w:bookmarkEnd w:id="74"/>
     </w:p>
     <w:p>
       <w:pPr>
@@ -769,6 +778,7 @@
         <w:ind w:right="49" w:hanging="142"/>
         <w:jc w:val="center"/>
         <w:rPr>
+          <w:rFonts w:hint="default"/>
           <w:b/>
           <w:sz w:val="28"/>
           <w:szCs w:val="28"/>
@@ -792,8 +802,20 @@
           <w:szCs w:val="28"/>
           <w:lang w:val="vi-VN"/>
         </w:rPr>
-        <w:t xml:space="preserve"> - 52000797</w:t>
-      </w:r>
+        <w:t xml:space="preserve"> - 52000</w:t>
+      </w:r>
+      <w:r>
+        <w:rPr>
+          <w:rFonts w:hint="default"/>
+          <w:b/>
+          <w:sz w:val="28"/>
+          <w:szCs w:val="28"/>
+          <w:lang w:val="vi-VN"/>
+        </w:rPr>
+        <w:t>815</w:t>
+      </w:r>
+      <w:bookmarkStart w:id="74" w:name="_GoBack"/>
+      <w:bookmarkEnd w:id="74"/>
     </w:p>
     <w:p>
       <w:pPr>
@@ -3132,8 +3154,8 @@
           <w:szCs w:val="26"/>
         </w:rPr>
       </w:pPr>
-      <w:bookmarkStart w:id="1" w:name="_Toc163253298"/>
-      <w:bookmarkStart w:id="2" w:name="_Toc9922"/>
+      <w:bookmarkStart w:id="1" w:name="_Toc9922"/>
+      <w:bookmarkStart w:id="2" w:name="_Toc163253298"/>
       <w:bookmarkStart w:id="3" w:name="_Toc10925"/>
       <w:r>
         <w:t>DANH MỤC HÌNH VẼ</w:t>
@@ -5904,8 +5926,8 @@
           <w:lang w:val="en-US"/>
         </w:rPr>
       </w:pPr>
-      <w:bookmarkStart w:id="8" w:name="_Toc13705"/>
-      <w:bookmarkStart w:id="9" w:name="_Toc7395"/>
+      <w:bookmarkStart w:id="8" w:name="_Toc7395"/>
+      <w:bookmarkStart w:id="9" w:name="_Toc13705"/>
       <w:r>
         <w:rPr>
           <w:rFonts w:hint="default"/>
@@ -6735,6 +6757,7 @@
       <w:pPr>
         <w:pStyle w:val="19"/>
         <w:numPr>
+          <w:ilvl w:val="0"/>
           <w:numId w:val="0"/>
         </w:numPr>
         <w:spacing w:line="360" w:lineRule="auto"/>
@@ -6768,6 +6791,7 @@
       <w:pPr>
         <w:pStyle w:val="19"/>
         <w:numPr>
+          <w:ilvl w:val="0"/>
           <w:numId w:val="0"/>
         </w:numPr>
         <w:spacing w:line="360" w:lineRule="auto"/>
@@ -6873,8 +6897,8 @@
           <w:lang w:val="vi-VN"/>
         </w:rPr>
       </w:pPr>
-      <w:bookmarkStart w:id="14" w:name="_Toc14120"/>
-      <w:bookmarkStart w:id="15" w:name="_Toc15625"/>
+      <w:bookmarkStart w:id="14" w:name="_Toc15625"/>
+      <w:bookmarkStart w:id="15" w:name="_Toc14120"/>
       <w:r>
         <w:rPr>
           <w:rFonts w:ascii="Times New Roman" w:hAnsi="Times New Roman" w:cs="Times New Roman"/>
@@ -6915,6 +6939,7 @@
       <w:pPr>
         <w:pStyle w:val="4"/>
         <w:numPr>
+          <w:ilvl w:val="0"/>
           <w:numId w:val="0"/>
         </w:numPr>
         <w:ind w:leftChars="0"/>
@@ -6933,6 +6958,7 @@
       <w:pPr>
         <w:pStyle w:val="4"/>
         <w:numPr>
+          <w:ilvl w:val="0"/>
           <w:numId w:val="0"/>
         </w:numPr>
         <w:ind w:leftChars="0"/>
@@ -6945,6 +6971,7 @@
       <w:pPr>
         <w:pStyle w:val="4"/>
         <w:numPr>
+          <w:ilvl w:val="0"/>
           <w:numId w:val="0"/>
         </w:numPr>
         <w:ind w:leftChars="0"/>
@@ -6973,6 +7000,7 @@
       <w:pPr>
         <w:pStyle w:val="4"/>
         <w:numPr>
+          <w:ilvl w:val="0"/>
           <w:numId w:val="0"/>
         </w:numPr>
         <w:ind w:leftChars="0"/>
@@ -6987,6 +7015,7 @@
       <w:pPr>
         <w:pStyle w:val="4"/>
         <w:numPr>
+          <w:ilvl w:val="0"/>
           <w:numId w:val="0"/>
         </w:numPr>
         <w:ind w:leftChars="0"/>
@@ -7046,6 +7075,7 @@
       <w:pPr>
         <w:pStyle w:val="4"/>
         <w:numPr>
+          <w:ilvl w:val="0"/>
           <w:numId w:val="0"/>
         </w:numPr>
         <w:ind w:leftChars="0"/>
@@ -7099,6 +7129,7 @@
       <w:pPr>
         <w:pStyle w:val="4"/>
         <w:numPr>
+          <w:ilvl w:val="0"/>
           <w:numId w:val="0"/>
         </w:numPr>
         <w:ind w:leftChars="0"/>
@@ -7141,6 +7172,7 @@
       <w:pPr>
         <w:pStyle w:val="4"/>
         <w:numPr>
+          <w:ilvl w:val="0"/>
           <w:numId w:val="0"/>
         </w:numPr>
         <w:ind w:leftChars="0"/>
@@ -7169,6 +7201,7 @@
       <w:pPr>
         <w:pStyle w:val="4"/>
         <w:numPr>
+          <w:ilvl w:val="0"/>
           <w:numId w:val="0"/>
         </w:numPr>
         <w:ind w:leftChars="0"/>
@@ -7235,6 +7268,7 @@
       <w:pPr>
         <w:pStyle w:val="4"/>
         <w:numPr>
+          <w:ilvl w:val="0"/>
           <w:numId w:val="0"/>
         </w:numPr>
         <w:ind w:leftChars="0"/>
@@ -7288,6 +7322,7 @@
       <w:pPr>
         <w:pStyle w:val="4"/>
         <w:numPr>
+          <w:ilvl w:val="0"/>
           <w:numId w:val="0"/>
         </w:numPr>
         <w:ind w:leftChars="0"/>
@@ -7307,6 +7342,7 @@
       <w:pPr>
         <w:pStyle w:val="4"/>
         <w:numPr>
+          <w:ilvl w:val="0"/>
           <w:numId w:val="0"/>
         </w:numPr>
         <w:ind w:leftChars="0"/>
@@ -7320,6 +7356,7 @@
       <w:pPr>
         <w:pStyle w:val="4"/>
         <w:numPr>
+          <w:ilvl w:val="0"/>
           <w:numId w:val="0"/>
         </w:numPr>
         <w:ind w:leftChars="0"/>
@@ -7339,6 +7376,7 @@
       <w:pPr>
         <w:pStyle w:val="4"/>
         <w:numPr>
+          <w:ilvl w:val="0"/>
           <w:numId w:val="0"/>
         </w:numPr>
         <w:ind w:leftChars="0"/>
@@ -7399,6 +7437,7 @@
       <w:pPr>
         <w:pStyle w:val="4"/>
         <w:numPr>
+          <w:ilvl w:val="0"/>
           <w:numId w:val="0"/>
         </w:numPr>
         <w:ind w:leftChars="0"/>
@@ -7452,6 +7491,7 @@
       <w:pPr>
         <w:pStyle w:val="4"/>
         <w:numPr>
+          <w:ilvl w:val="0"/>
           <w:numId w:val="0"/>
         </w:numPr>
         <w:ind w:leftChars="0"/>
@@ -7471,6 +7511,7 @@
       <w:pPr>
         <w:pStyle w:val="4"/>
         <w:numPr>
+          <w:ilvl w:val="0"/>
           <w:numId w:val="0"/>
         </w:numPr>
         <w:ind w:leftChars="0"/>
@@ -7531,6 +7572,7 @@
       <w:pPr>
         <w:pStyle w:val="4"/>
         <w:numPr>
+          <w:ilvl w:val="0"/>
           <w:numId w:val="0"/>
         </w:numPr>
         <w:ind w:leftChars="0"/>
@@ -7584,6 +7626,7 @@
       <w:pPr>
         <w:pStyle w:val="19"/>
         <w:numPr>
+          <w:ilvl w:val="0"/>
           <w:numId w:val="0"/>
         </w:numPr>
         <w:spacing w:line="360" w:lineRule="auto"/>
@@ -7617,6 +7660,7 @@
       <w:pPr>
         <w:pStyle w:val="4"/>
         <w:numPr>
+          <w:ilvl w:val="0"/>
           <w:numId w:val="0"/>
         </w:numPr>
         <w:spacing w:line="360" w:lineRule="auto"/>
@@ -7698,8 +7742,8 @@
         <w:pStyle w:val="5"/>
         <w:outlineLvl w:val="2"/>
       </w:pPr>
-      <w:bookmarkStart w:id="22" w:name="_Toc18634"/>
-      <w:bookmarkStart w:id="23" w:name="_Toc22835"/>
+      <w:bookmarkStart w:id="22" w:name="_Toc22835"/>
+      <w:bookmarkStart w:id="23" w:name="_Toc18634"/>
       <w:r>
         <w:rPr>
           <w:rFonts w:hint="default"/>
@@ -8866,6 +8910,12 @@
           <w:lang w:val="vi-VN"/>
         </w:rPr>
         <w:tab/>
+      </w:r>
+      <w:r>
+        <w:rPr>
+          <w:rFonts w:hint="default" w:cs="Times New Roman"/>
+          <w:lang w:val="vi-VN"/>
+        </w:rPr>
         <w:t xml:space="preserve">- </w:t>
       </w:r>
       <w:r>
@@ -8936,6 +8986,12 @@
           <w:lang w:val="vi-VN"/>
         </w:rPr>
         <w:tab/>
+      </w:r>
+      <w:r>
+        <w:rPr>
+          <w:rFonts w:hint="default" w:cs="Times New Roman"/>
+          <w:lang w:val="vi-VN"/>
+        </w:rPr>
         <w:t xml:space="preserve">- </w:t>
       </w:r>
       <w:r>
@@ -9071,6 +9127,12 @@
           <w:lang w:val="vi-VN"/>
         </w:rPr>
         <w:tab/>
+      </w:r>
+      <w:r>
+        <w:rPr>
+          <w:rFonts w:hint="default" w:cs="Times New Roman"/>
+          <w:lang w:val="vi-VN"/>
+        </w:rPr>
         <w:t xml:space="preserve">- </w:t>
       </w:r>
       <w:r>
@@ -9149,8 +9211,8 @@
           <w:lang w:val="vi-VN"/>
         </w:rPr>
       </w:pPr>
-      <w:bookmarkStart w:id="34" w:name="_Toc26431"/>
-      <w:bookmarkStart w:id="35" w:name="_Toc30497"/>
+      <w:bookmarkStart w:id="34" w:name="_Toc30497"/>
+      <w:bookmarkStart w:id="35" w:name="_Toc26431"/>
       <w:r>
         <w:rPr>
           <w:rFonts w:ascii="Times New Roman" w:hAnsi="Times New Roman" w:cs="Times New Roman"/>
@@ -9236,6 +9298,12 @@
           <w:lang w:val="vi-VN"/>
         </w:rPr>
         <w:tab/>
+      </w:r>
+      <w:r>
+        <w:rPr>
+          <w:rFonts w:hint="default" w:cs="Times New Roman"/>
+          <w:lang w:val="vi-VN"/>
+        </w:rPr>
         <w:t xml:space="preserve">- </w:t>
       </w:r>
       <w:r>
@@ -9321,6 +9389,12 @@
           <w:lang w:val="vi-VN"/>
         </w:rPr>
         <w:tab/>
+      </w:r>
+      <w:r>
+        <w:rPr>
+          <w:rFonts w:hint="default" w:cs="Times New Roman"/>
+          <w:lang w:val="vi-VN"/>
+        </w:rPr>
         <w:t xml:space="preserve">- </w:t>
       </w:r>
       <w:r>
@@ -9443,6 +9517,12 @@
           <w:lang w:val="vi-VN"/>
         </w:rPr>
         <w:tab/>
+      </w:r>
+      <w:r>
+        <w:rPr>
+          <w:rFonts w:hint="default" w:cs="Times New Roman"/>
+          <w:lang w:val="vi-VN"/>
+        </w:rPr>
         <w:t xml:space="preserve">- </w:t>
       </w:r>
       <w:r>
@@ -9749,6 +9829,14 @@
           <w:lang w:val="vi-VN"/>
         </w:rPr>
         <w:tab/>
+      </w:r>
+      <w:r>
+        <w:rPr>
+          <w:rFonts w:hint="default"/>
+          <w:i/>
+          <w:iCs/>
+          <w:lang w:val="vi-VN"/>
+        </w:rPr>
         <w:t xml:space="preserve">- </w:t>
       </w:r>
       <w:r>
@@ -9773,6 +9861,12 @@
           <w:lang w:val="vi-VN"/>
         </w:rPr>
         <w:tab/>
+      </w:r>
+      <w:r>
+        <w:rPr>
+          <w:rFonts w:hint="default" w:cs="Times New Roman"/>
+          <w:lang w:val="vi-VN"/>
+        </w:rPr>
         <w:t xml:space="preserve">- </w:t>
       </w:r>
       <w:r>
@@ -9797,6 +9891,12 @@
           <w:lang w:val="vi-VN"/>
         </w:rPr>
         <w:tab/>
+      </w:r>
+      <w:r>
+        <w:rPr>
+          <w:rFonts w:hint="default" w:cs="Times New Roman"/>
+          <w:lang w:val="vi-VN"/>
+        </w:rPr>
         <w:t xml:space="preserve">- </w:t>
       </w:r>
       <w:r>
@@ -10053,6 +10153,7 @@
       <w:pPr>
         <w:pStyle w:val="19"/>
         <w:numPr>
+          <w:ilvl w:val="0"/>
           <w:numId w:val="0"/>
         </w:numPr>
         <w:spacing w:line="360" w:lineRule="auto"/>
@@ -10214,6 +10315,7 @@
       <w:pPr>
         <w:pStyle w:val="19"/>
         <w:numPr>
+          <w:ilvl w:val="0"/>
           <w:numId w:val="0"/>
         </w:numPr>
         <w:spacing w:line="360" w:lineRule="auto"/>
@@ -10259,6 +10361,7 @@
       <w:pPr>
         <w:pStyle w:val="19"/>
         <w:numPr>
+          <w:ilvl w:val="0"/>
           <w:numId w:val="0"/>
         </w:numPr>
         <w:spacing w:line="360" w:lineRule="auto"/>
@@ -10859,8 +10962,8 @@
           <w:lang w:val="vi-VN"/>
         </w:rPr>
       </w:pPr>
-      <w:bookmarkStart w:id="51" w:name="_Toc830"/>
-      <w:bookmarkStart w:id="52" w:name="_Toc21152"/>
+      <w:bookmarkStart w:id="51" w:name="_Toc21152"/>
+      <w:bookmarkStart w:id="52" w:name="_Toc830"/>
       <w:r>
         <w:t>Cách GPT-3 hoạt động:</w:t>
       </w:r>
@@ -10962,6 +11065,12 @@
           <w:lang w:val="vi-VN"/>
         </w:rPr>
         <w:tab/>
+      </w:r>
+      <w:r>
+        <w:rPr>
+          <w:rFonts w:hint="default" w:cs="Times New Roman"/>
+          <w:lang w:val="vi-VN"/>
+        </w:rPr>
         <w:t xml:space="preserve">- </w:t>
       </w:r>
       <w:r>
@@ -11045,6 +11154,12 @@
           <w:lang w:val="vi-VN"/>
         </w:rPr>
         <w:tab/>
+      </w:r>
+      <w:r>
+        <w:rPr>
+          <w:rFonts w:hint="default" w:cs="Times New Roman"/>
+          <w:lang w:val="vi-VN"/>
+        </w:rPr>
         <w:t xml:space="preserve">- </w:t>
       </w:r>
       <w:r>
@@ -11077,6 +11192,12 @@
           <w:lang w:val="vi-VN"/>
         </w:rPr>
         <w:tab/>
+      </w:r>
+      <w:r>
+        <w:rPr>
+          <w:rFonts w:hint="default" w:cs="Times New Roman"/>
+          <w:lang w:val="vi-VN"/>
+        </w:rPr>
         <w:t xml:space="preserve">- </w:t>
       </w:r>
       <w:r>
@@ -11142,8 +11263,8 @@
       <w:r>
         <w:t xml:space="preserve"> </w:t>
       </w:r>
-      <w:bookmarkStart w:id="53" w:name="_Toc1291"/>
-      <w:bookmarkStart w:id="54" w:name="_Toc6592"/>
+      <w:bookmarkStart w:id="53" w:name="_Toc6592"/>
+      <w:bookmarkStart w:id="54" w:name="_Toc1291"/>
       <w:r>
         <w:t>Cách GPT-3 hoạt động:</w:t>
       </w:r>
@@ -11808,8 +11929,8 @@
         <w:pStyle w:val="3"/>
         <w:outlineLvl w:val="1"/>
       </w:pPr>
-      <w:bookmarkStart w:id="62" w:name="_Toc20885"/>
-      <w:bookmarkStart w:id="63" w:name="_Toc13944"/>
+      <w:bookmarkStart w:id="62" w:name="_Toc13944"/>
+      <w:bookmarkStart w:id="63" w:name="_Toc20885"/>
       <w:r>
         <w:rPr>
           <w:rFonts w:hint="default"/>
@@ -11987,13 +12108,8 @@
           <w:lang w:val="vi-VN"/>
         </w:rPr>
         <w:tab/>
-        <w:t>- max_length: 40</w:t>
-      </w:r>
-    </w:p>
-    <w:p>
-      <w:pPr>
-        <w:pStyle w:val="4"/>
-        <w:ind w:left="0" w:leftChars="0" w:firstLine="0" w:firstLineChars="0"/>
+      </w:r>
+      <w:r>
         <w:rPr>
           <w:rFonts w:hint="default"/>
           <w:b w:val="0"/>
@@ -12001,8 +12117,13 @@
           <w:sz w:val="26"/>
           <w:lang w:val="vi-VN"/>
         </w:rPr>
-      </w:pPr>
-      <w:r>
+        <w:t>- max_length: 40</w:t>
+      </w:r>
+    </w:p>
+    <w:p>
+      <w:pPr>
+        <w:pStyle w:val="4"/>
+        <w:ind w:left="0" w:leftChars="0" w:firstLine="0" w:firstLineChars="0"/>
         <w:rPr>
           <w:rFonts w:hint="default"/>
           <w:b w:val="0"/>
@@ -12010,14 +12131,8 @@
           <w:sz w:val="26"/>
           <w:lang w:val="vi-VN"/>
         </w:rPr>
-        <w:tab/>
-        <w:t>- truncation: True</w:t>
-      </w:r>
-    </w:p>
-    <w:p>
-      <w:pPr>
-        <w:pStyle w:val="4"/>
-        <w:ind w:left="0" w:leftChars="0" w:firstLine="0" w:firstLineChars="0"/>
+      </w:pPr>
+      <w:r>
         <w:rPr>
           <w:rFonts w:hint="default"/>
           <w:b w:val="0"/>
@@ -12025,7 +12140,8 @@
           <w:sz w:val="26"/>
           <w:lang w:val="vi-VN"/>
         </w:rPr>
-      </w:pPr>
+        <w:tab/>
+      </w:r>
       <w:r>
         <w:rPr>
           <w:rFonts w:hint="default"/>
@@ -12034,21 +12150,13 @@
           <w:sz w:val="26"/>
           <w:lang w:val="vi-VN"/>
         </w:rPr>
-        <w:tab/>
-        <w:t>- padding: “max_length”</w:t>
-      </w:r>
-    </w:p>
-    <w:p>
-      <w:pPr>
-        <w:pStyle w:val="4"/>
-        <w:ind w:left="0" w:leftChars="0" w:firstLine="0" w:firstLineChars="0"/>
-        <w:rPr>
-          <w:sz w:val="26"/>
-          <w:szCs w:val="26"/>
-          <w:lang w:val="vi-VN"/>
-        </w:rPr>
-      </w:pPr>
-      <w:r>
+        <w:t>- truncation: True</w:t>
+      </w:r>
+    </w:p>
+    <w:p>
+      <w:pPr>
+        <w:pStyle w:val="4"/>
+        <w:ind w:left="0" w:leftChars="0" w:firstLine="0" w:firstLineChars="0"/>
         <w:rPr>
           <w:rFonts w:hint="default"/>
           <w:b w:val="0"/>
@@ -12056,7 +12164,56 @@
           <w:sz w:val="26"/>
           <w:lang w:val="vi-VN"/>
         </w:rPr>
+      </w:pPr>
+      <w:r>
+        <w:rPr>
+          <w:rFonts w:hint="default"/>
+          <w:b w:val="0"/>
+          <w:bCs w:val="0"/>
+          <w:sz w:val="26"/>
+          <w:lang w:val="vi-VN"/>
+        </w:rPr>
         <w:tab/>
+      </w:r>
+      <w:r>
+        <w:rPr>
+          <w:rFonts w:hint="default"/>
+          <w:b w:val="0"/>
+          <w:bCs w:val="0"/>
+          <w:sz w:val="26"/>
+          <w:lang w:val="vi-VN"/>
+        </w:rPr>
+        <w:t>- padding: “max_length”</w:t>
+      </w:r>
+    </w:p>
+    <w:p>
+      <w:pPr>
+        <w:pStyle w:val="4"/>
+        <w:ind w:left="0" w:leftChars="0" w:firstLine="0" w:firstLineChars="0"/>
+        <w:rPr>
+          <w:sz w:val="26"/>
+          <w:szCs w:val="26"/>
+          <w:lang w:val="vi-VN"/>
+        </w:rPr>
+      </w:pPr>
+      <w:r>
+        <w:rPr>
+          <w:rFonts w:hint="default"/>
+          <w:b w:val="0"/>
+          <w:bCs w:val="0"/>
+          <w:sz w:val="26"/>
+          <w:lang w:val="vi-VN"/>
+        </w:rPr>
+        <w:tab/>
+      </w:r>
+      <w:r>
+        <w:rPr>
+          <w:rFonts w:hint="default"/>
+          <w:b w:val="0"/>
+          <w:bCs w:val="0"/>
+          <w:sz w:val="26"/>
+          <w:lang w:val="vi-VN"/>
+        </w:rPr>
         <w:t>- return_tensors: “pt”</w:t>
       </w:r>
     </w:p>
@@ -12082,8 +12239,8 @@
         </w:rPr>
         <w:t xml:space="preserve"> </w:t>
       </w:r>
-      <w:bookmarkStart w:id="66" w:name="_Toc12149"/>
-      <w:bookmarkStart w:id="67" w:name="_Toc3545"/>
+      <w:bookmarkStart w:id="66" w:name="_Toc3545"/>
+      <w:bookmarkStart w:id="67" w:name="_Toc12149"/>
       <w:r>
         <w:rPr>
           <w:rFonts w:hint="default"/>
@@ -12238,29 +12395,45 @@
           <w:lang w:val="vi-VN"/>
         </w:rPr>
         <w:tab/>
-        <w:t>- epochs: 12</w:t>
-      </w:r>
-    </w:p>
-    <w:p>
-      <w:pPr>
-        <w:pStyle w:val="4"/>
-        <w:ind w:left="0" w:leftChars="0" w:firstLine="0" w:firstLineChars="0"/>
-        <w:jc w:val="both"/>
+      </w:r>
+      <w:r>
         <w:rPr>
           <w:rFonts w:hint="default"/>
           <w:i w:val="0"/>
           <w:iCs w:val="0"/>
           <w:lang w:val="vi-VN"/>
         </w:rPr>
-      </w:pPr>
-      <w:r>
+        <w:t>- epochs: 12</w:t>
+      </w:r>
+    </w:p>
+    <w:p>
+      <w:pPr>
+        <w:pStyle w:val="4"/>
+        <w:ind w:left="0" w:leftChars="0" w:firstLine="0" w:firstLineChars="0"/>
+        <w:jc w:val="both"/>
         <w:rPr>
           <w:rFonts w:hint="default"/>
           <w:i w:val="0"/>
           <w:iCs w:val="0"/>
           <w:lang w:val="vi-VN"/>
         </w:rPr>
+      </w:pPr>
+      <w:r>
+        <w:rPr>
+          <w:rFonts w:hint="default"/>
+          <w:i w:val="0"/>
+          <w:iCs w:val="0"/>
+          <w:lang w:val="vi-VN"/>
+        </w:rPr>
         <w:tab/>
+      </w:r>
+      <w:r>
+        <w:rPr>
+          <w:rFonts w:hint="default"/>
+          <w:i w:val="0"/>
+          <w:iCs w:val="0"/>
+          <w:lang w:val="vi-VN"/>
+        </w:rPr>
         <w:t>- optimize: Adam với learning_rate = 1e - 3</w:t>
       </w:r>
     </w:p>
@@ -12610,9 +12783,9 @@
       <w:r>
         <w:br w:type="page"/>
       </w:r>
-      <w:bookmarkStart w:id="71" w:name="_Toc163253317"/>
-      <w:bookmarkStart w:id="72" w:name="_Toc18766"/>
-      <w:bookmarkStart w:id="73" w:name="_Toc21575"/>
+      <w:bookmarkStart w:id="71" w:name="_Toc18766"/>
+      <w:bookmarkStart w:id="72" w:name="_Toc21575"/>
+      <w:bookmarkStart w:id="73" w:name="_Toc163253317"/>
       <w:r>
         <w:t>TÀI LIỆU THAM KHẢO</w:t>
       </w:r>

</xml_diff>